<commit_message>
lab 13 commit along with some small edits for graphics.
</commit_message>
<xml_diff>
--- a/graphics/data visualization explanations.docx
+++ b/graphics/data visualization explanations.docx
@@ -4,15 +4,7 @@
   <w:body>
     <w:p>
       <w:r>
-        <w:t xml:space="preserve">The reason why I am limiting the race of my sample to only black and white defendants is because they account for 1.1 out of 1.2 </w:t>
-      </w:r>
-      <w:proofErr w:type="spellStart"/>
-      <w:r>
-        <w:t>million</w:t>
-      </w:r>
-      <w:proofErr w:type="spellEnd"/>
-      <w:r>
-        <w:t xml:space="preserve"> of my observations. </w:t>
+        <w:t xml:space="preserve">The reason why I am limiting the race of my sample to only black and white defendants is because they account for 1.1 out of 1.2 million observations. </w:t>
       </w:r>
       <w:r>
         <w:t>Additionally, I</w:t>

</xml_diff>